<commit_message>
add admin login HLD & DDD
</commit_message>
<xml_diff>
--- a/Design/DDD.docx
+++ b/Design/DDD.docx
@@ -1,6 +1,6 @@
 
 <file path=word/document.xml><?xml version="1.0" encoding="utf-8"?>
-<w:document xmlns:wpc="http://schemas.microsoft.com/office/word/2010/wordprocessingCanvas" xmlns:cx="http://schemas.microsoft.com/office/drawing/2014/chartex" xmlns:cx1="http://schemas.microsoft.com/office/drawing/2015/9/8/chartex" xmlns:mc="http://schemas.openxmlformats.org/markup-compatibility/2006" xmlns:o="urn:schemas-microsoft-com:office:office" xmlns:r="http://schemas.openxmlformats.org/officeDocument/2006/relationships" xmlns:m="http://schemas.openxmlformats.org/officeDocument/2006/math" xmlns:v="urn:schemas-microsoft-com:vml" xmlns:wp14="http://schemas.microsoft.com/office/word/2010/wordprocessingDrawing" xmlns:wp="http://schemas.openxmlformats.org/drawingml/2006/wordprocessingDrawing" xmlns:w10="urn:schemas-microsoft-com:office:word" xmlns:w="http://schemas.openxmlformats.org/wordprocessingml/2006/main" xmlns:w14="http://schemas.microsoft.com/office/word/2010/wordml" xmlns:w15="http://schemas.microsoft.com/office/word/2012/wordml" xmlns:w16se="http://schemas.microsoft.com/office/word/2015/wordml/symex" xmlns:wpg="http://schemas.microsoft.com/office/word/2010/wordprocessingGroup" xmlns:wpi="http://schemas.microsoft.com/office/word/2010/wordprocessingInk" xmlns:wne="http://schemas.microsoft.com/office/word/2006/wordml" xmlns:wps="http://schemas.microsoft.com/office/word/2010/wordprocessingShape" mc:Ignorable="w14 w15 w16se wp14">
+<w:document xmlns:wpc="http://schemas.microsoft.com/office/word/2010/wordprocessingCanvas" xmlns:cx="http://schemas.microsoft.com/office/drawing/2014/chartex" xmlns:cx1="http://schemas.microsoft.com/office/drawing/2015/9/8/chartex" xmlns:cx2="http://schemas.microsoft.com/office/drawing/2015/10/21/chartex" xmlns:cx3="http://schemas.microsoft.com/office/drawing/2016/5/9/chartex" xmlns:cx4="http://schemas.microsoft.com/office/drawing/2016/5/10/chartex" xmlns:cx5="http://schemas.microsoft.com/office/drawing/2016/5/11/chartex" xmlns:cx6="http://schemas.microsoft.com/office/drawing/2016/5/12/chartex" xmlns:cx7="http://schemas.microsoft.com/office/drawing/2016/5/13/chartex" xmlns:cx8="http://schemas.microsoft.com/office/drawing/2016/5/14/chartex" xmlns:mc="http://schemas.openxmlformats.org/markup-compatibility/2006" xmlns:aink="http://schemas.microsoft.com/office/drawing/2016/ink" xmlns:am3d="http://schemas.microsoft.com/office/drawing/2017/model3d" xmlns:o="urn:schemas-microsoft-com:office:office" xmlns:oel="http://schemas.microsoft.com/office/2019/extlst" xmlns:r="http://schemas.openxmlformats.org/officeDocument/2006/relationships" xmlns:m="http://schemas.openxmlformats.org/officeDocument/2006/math" xmlns:v="urn:schemas-microsoft-com:vml" xmlns:wp14="http://schemas.microsoft.com/office/word/2010/wordprocessingDrawing" xmlns:wp="http://schemas.openxmlformats.org/drawingml/2006/wordprocessingDrawing" xmlns:w10="urn:schemas-microsoft-com:office:word" xmlns:w="http://schemas.openxmlformats.org/wordprocessingml/2006/main" xmlns:w14="http://schemas.microsoft.com/office/word/2010/wordml" xmlns:w15="http://schemas.microsoft.com/office/word/2012/wordml" xmlns:w16cex="http://schemas.microsoft.com/office/word/2018/wordml/cex" xmlns:w16cid="http://schemas.microsoft.com/office/word/2016/wordml/cid" xmlns:w16="http://schemas.microsoft.com/office/word/2018/wordml" xmlns:w16sdtdh="http://schemas.microsoft.com/office/word/2020/wordml/sdtdatahash" xmlns:w16se="http://schemas.microsoft.com/office/word/2015/wordml/symex" xmlns:wpg="http://schemas.microsoft.com/office/word/2010/wordprocessingGroup" xmlns:wpi="http://schemas.microsoft.com/office/word/2010/wordprocessingInk" xmlns:wne="http://schemas.microsoft.com/office/word/2006/wordml" xmlns:wps="http://schemas.microsoft.com/office/word/2010/wordprocessingShape" mc:Ignorable="w14 w15 w16se w16cid w16 w16cex w16sdtdh wp14">
   <w:body>
     <w:p>
       <w:r>
@@ -13,7 +13,7 @@
           <w:noProof/>
         </w:rPr>
         <w:drawing>
-          <wp:inline distT="0" distB="0" distL="0" distR="0">
+          <wp:inline distT="0" distB="0" distL="0" distR="0" wp14:anchorId="1A087E41" wp14:editId="52E03F2E">
             <wp:extent cx="6376670" cy="7600208"/>
             <wp:effectExtent l="0" t="0" r="5080" b="1270"/>
             <wp:docPr id="9" name="Picture 9"/>
@@ -71,7 +71,7 @@
           <w:noProof/>
         </w:rPr>
         <w:drawing>
-          <wp:inline distT="0" distB="0" distL="0" distR="0" wp14:anchorId="7BB6E3B4" wp14:editId="6A27F306">
+          <wp:inline distT="0" distB="0" distL="0" distR="0" wp14:anchorId="7FE4B10E" wp14:editId="03697521">
             <wp:extent cx="6198540" cy="6662057"/>
             <wp:effectExtent l="0" t="0" r="0" b="5715"/>
             <wp:docPr id="1" name="Picture 1"/>
@@ -118,8 +118,13 @@
     <w:p/>
     <w:p/>
     <w:p>
-      <w:r>
-        <w:t>Low_Design_</w:t>
+      <w:proofErr w:type="spellStart"/>
+      <w:r>
+        <w:t>Low_Design</w:t>
+      </w:r>
+      <w:proofErr w:type="spellEnd"/>
+      <w:r>
+        <w:t>_</w:t>
       </w:r>
       <w:r>
         <w:rPr>
@@ -130,6 +135,7 @@
         </w:rPr>
         <w:t xml:space="preserve"> </w:t>
       </w:r>
+      <w:proofErr w:type="spellStart"/>
       <w:r>
         <w:rPr>
           <w:sz w:val="26"/>
@@ -137,6 +143,7 @@
         </w:rPr>
         <w:t>PerformTransaction</w:t>
       </w:r>
+      <w:proofErr w:type="spellEnd"/>
       <w:r>
         <w:t xml:space="preserve"> _1</w:t>
       </w:r>
@@ -147,7 +154,7 @@
           <w:noProof/>
         </w:rPr>
         <w:drawing>
-          <wp:inline distT="0" distB="0" distL="0" distR="0" wp14:anchorId="16E418F5" wp14:editId="284B14D7">
+          <wp:inline distT="0" distB="0" distL="0" distR="0" wp14:anchorId="7FBF1D05" wp14:editId="61C94532">
             <wp:extent cx="4417469" cy="4868883"/>
             <wp:effectExtent l="0" t="0" r="2540" b="8255"/>
             <wp:docPr id="10" name="Picture 10"/>
@@ -186,10 +193,7 @@
     <w:p/>
     <w:p/>
     <w:p/>
-    <w:p>
-      <w:bookmarkStart w:id="0" w:name="_GoBack"/>
-      <w:bookmarkEnd w:id="0"/>
-    </w:p>
+    <w:p/>
     <w:p/>
     <w:p/>
     <w:p>
@@ -209,7 +213,7 @@
           <w:noProof/>
         </w:rPr>
         <w:drawing>
-          <wp:inline distT="0" distB="0" distL="0" distR="0" wp14:anchorId="39271361" wp14:editId="2B1F4BCD">
+          <wp:inline distT="0" distB="0" distL="0" distR="0" wp14:anchorId="01707D17" wp14:editId="537B7A60">
             <wp:extent cx="5467350" cy="5818909"/>
             <wp:effectExtent l="0" t="0" r="0" b="0"/>
             <wp:docPr id="2" name="Picture 2"/>
@@ -252,6 +256,61 @@
       </w:r>
     </w:p>
     <w:p/>
+    <w:p>
+      <w:r>
+        <w:lastRenderedPageBreak/>
+        <w:t>Low_design_login_admin_1</w:t>
+      </w:r>
+    </w:p>
+    <w:p>
+      <w:r>
+        <w:rPr>
+          <w:noProof/>
+        </w:rPr>
+        <w:drawing>
+          <wp:inline distT="0" distB="0" distL="0" distR="0" wp14:anchorId="1A67B12D" wp14:editId="662EFEF2">
+            <wp:extent cx="5362575" cy="6867525"/>
+            <wp:effectExtent l="0" t="0" r="9525" b="9525"/>
+            <wp:docPr id="3" name="Picture 3" descr="Diagram&#10;&#10;Description automatically generated"/>
+            <wp:cNvGraphicFramePr>
+              <a:graphicFrameLocks xmlns:a="http://schemas.openxmlformats.org/drawingml/2006/main" noChangeAspect="1"/>
+            </wp:cNvGraphicFramePr>
+            <a:graphic xmlns:a="http://schemas.openxmlformats.org/drawingml/2006/main">
+              <a:graphicData uri="http://schemas.openxmlformats.org/drawingml/2006/picture">
+                <pic:pic xmlns:pic="http://schemas.openxmlformats.org/drawingml/2006/picture">
+                  <pic:nvPicPr>
+                    <pic:cNvPr id="3" name="Picture 3" descr="Diagram&#10;&#10;Description automatically generated"/>
+                    <pic:cNvPicPr/>
+                  </pic:nvPicPr>
+                  <pic:blipFill>
+                    <a:blip r:embed="rId11">
+                      <a:extLst>
+                        <a:ext uri="{28A0092B-C50C-407E-A947-70E740481C1C}">
+                          <a14:useLocalDpi xmlns:a14="http://schemas.microsoft.com/office/drawing/2010/main" val="0"/>
+                        </a:ext>
+                      </a:extLst>
+                    </a:blip>
+                    <a:stretch>
+                      <a:fillRect/>
+                    </a:stretch>
+                  </pic:blipFill>
+                  <pic:spPr>
+                    <a:xfrm>
+                      <a:off x="0" y="0"/>
+                      <a:ext cx="5362575" cy="6867525"/>
+                    </a:xfrm>
+                    <a:prstGeom prst="rect">
+                      <a:avLst/>
+                    </a:prstGeom>
+                  </pic:spPr>
+                </pic:pic>
+              </a:graphicData>
+            </a:graphic>
+          </wp:inline>
+        </w:drawing>
+      </w:r>
+    </w:p>
+    <w:p/>
     <w:sectPr>
       <w:pgSz w:w="12240" w:h="15840"/>
       <w:pgMar w:top="1440" w:right="1440" w:bottom="1440" w:left="1440" w:header="720" w:footer="720" w:gutter="0"/>
@@ -263,7 +322,7 @@
 </file>
 
 <file path=word/endnotes.xml><?xml version="1.0" encoding="utf-8"?>
-<w:endnotes xmlns:wpc="http://schemas.microsoft.com/office/word/2010/wordprocessingCanvas" xmlns:cx="http://schemas.microsoft.com/office/drawing/2014/chartex" xmlns:cx1="http://schemas.microsoft.com/office/drawing/2015/9/8/chartex" xmlns:mc="http://schemas.openxmlformats.org/markup-compatibility/2006" xmlns:o="urn:schemas-microsoft-com:office:office" xmlns:r="http://schemas.openxmlformats.org/officeDocument/2006/relationships" xmlns:m="http://schemas.openxmlformats.org/officeDocument/2006/math" xmlns:v="urn:schemas-microsoft-com:vml" xmlns:wp14="http://schemas.microsoft.com/office/word/2010/wordprocessingDrawing" xmlns:wp="http://schemas.openxmlformats.org/drawingml/2006/wordprocessingDrawing" xmlns:w10="urn:schemas-microsoft-com:office:word" xmlns:w="http://schemas.openxmlformats.org/wordprocessingml/2006/main" xmlns:w14="http://schemas.microsoft.com/office/word/2010/wordml" xmlns:w15="http://schemas.microsoft.com/office/word/2012/wordml" xmlns:w16se="http://schemas.microsoft.com/office/word/2015/wordml/symex" xmlns:wpg="http://schemas.microsoft.com/office/word/2010/wordprocessingGroup" xmlns:wpi="http://schemas.microsoft.com/office/word/2010/wordprocessingInk" xmlns:wne="http://schemas.microsoft.com/office/word/2006/wordml" xmlns:wps="http://schemas.microsoft.com/office/word/2010/wordprocessingShape" mc:Ignorable="w14 w15 w16se wp14">
+<w:endnotes xmlns:wpc="http://schemas.microsoft.com/office/word/2010/wordprocessingCanvas" xmlns:cx="http://schemas.microsoft.com/office/drawing/2014/chartex" xmlns:cx1="http://schemas.microsoft.com/office/drawing/2015/9/8/chartex" xmlns:cx2="http://schemas.microsoft.com/office/drawing/2015/10/21/chartex" xmlns:cx3="http://schemas.microsoft.com/office/drawing/2016/5/9/chartex" xmlns:cx4="http://schemas.microsoft.com/office/drawing/2016/5/10/chartex" xmlns:cx5="http://schemas.microsoft.com/office/drawing/2016/5/11/chartex" xmlns:cx6="http://schemas.microsoft.com/office/drawing/2016/5/12/chartex" xmlns:cx7="http://schemas.microsoft.com/office/drawing/2016/5/13/chartex" xmlns:cx8="http://schemas.microsoft.com/office/drawing/2016/5/14/chartex" xmlns:mc="http://schemas.openxmlformats.org/markup-compatibility/2006" xmlns:aink="http://schemas.microsoft.com/office/drawing/2016/ink" xmlns:am3d="http://schemas.microsoft.com/office/drawing/2017/model3d" xmlns:o="urn:schemas-microsoft-com:office:office" xmlns:oel="http://schemas.microsoft.com/office/2019/extlst" xmlns:r="http://schemas.openxmlformats.org/officeDocument/2006/relationships" xmlns:m="http://schemas.openxmlformats.org/officeDocument/2006/math" xmlns:v="urn:schemas-microsoft-com:vml" xmlns:wp14="http://schemas.microsoft.com/office/word/2010/wordprocessingDrawing" xmlns:wp="http://schemas.openxmlformats.org/drawingml/2006/wordprocessingDrawing" xmlns:w10="urn:schemas-microsoft-com:office:word" xmlns:w="http://schemas.openxmlformats.org/wordprocessingml/2006/main" xmlns:w14="http://schemas.microsoft.com/office/word/2010/wordml" xmlns:w15="http://schemas.microsoft.com/office/word/2012/wordml" xmlns:w16cex="http://schemas.microsoft.com/office/word/2018/wordml/cex" xmlns:w16cid="http://schemas.microsoft.com/office/word/2016/wordml/cid" xmlns:w16="http://schemas.microsoft.com/office/word/2018/wordml" xmlns:w16sdtdh="http://schemas.microsoft.com/office/word/2020/wordml/sdtdatahash" xmlns:w16se="http://schemas.microsoft.com/office/word/2015/wordml/symex" xmlns:wpg="http://schemas.microsoft.com/office/word/2010/wordprocessingGroup" xmlns:wpi="http://schemas.microsoft.com/office/word/2010/wordprocessingInk" xmlns:wne="http://schemas.microsoft.com/office/word/2006/wordml" xmlns:wps="http://schemas.microsoft.com/office/word/2010/wordprocessingShape" mc:Ignorable="w14 w15 w16se w16cid w16 w16cex w16sdtdh wp14">
   <w:endnote w:type="separator" w:id="-1">
     <w:p>
       <w:pPr>
@@ -288,7 +347,7 @@
 </file>
 
 <file path=word/footnotes.xml><?xml version="1.0" encoding="utf-8"?>
-<w:footnotes xmlns:wpc="http://schemas.microsoft.com/office/word/2010/wordprocessingCanvas" xmlns:cx="http://schemas.microsoft.com/office/drawing/2014/chartex" xmlns:cx1="http://schemas.microsoft.com/office/drawing/2015/9/8/chartex" xmlns:mc="http://schemas.openxmlformats.org/markup-compatibility/2006" xmlns:o="urn:schemas-microsoft-com:office:office" xmlns:r="http://schemas.openxmlformats.org/officeDocument/2006/relationships" xmlns:m="http://schemas.openxmlformats.org/officeDocument/2006/math" xmlns:v="urn:schemas-microsoft-com:vml" xmlns:wp14="http://schemas.microsoft.com/office/word/2010/wordprocessingDrawing" xmlns:wp="http://schemas.openxmlformats.org/drawingml/2006/wordprocessingDrawing" xmlns:w10="urn:schemas-microsoft-com:office:word" xmlns:w="http://schemas.openxmlformats.org/wordprocessingml/2006/main" xmlns:w14="http://schemas.microsoft.com/office/word/2010/wordml" xmlns:w15="http://schemas.microsoft.com/office/word/2012/wordml" xmlns:w16se="http://schemas.microsoft.com/office/word/2015/wordml/symex" xmlns:wpg="http://schemas.microsoft.com/office/word/2010/wordprocessingGroup" xmlns:wpi="http://schemas.microsoft.com/office/word/2010/wordprocessingInk" xmlns:wne="http://schemas.microsoft.com/office/word/2006/wordml" xmlns:wps="http://schemas.microsoft.com/office/word/2010/wordprocessingShape" mc:Ignorable="w14 w15 w16se wp14">
+<w:footnotes xmlns:wpc="http://schemas.microsoft.com/office/word/2010/wordprocessingCanvas" xmlns:cx="http://schemas.microsoft.com/office/drawing/2014/chartex" xmlns:cx1="http://schemas.microsoft.com/office/drawing/2015/9/8/chartex" xmlns:cx2="http://schemas.microsoft.com/office/drawing/2015/10/21/chartex" xmlns:cx3="http://schemas.microsoft.com/office/drawing/2016/5/9/chartex" xmlns:cx4="http://schemas.microsoft.com/office/drawing/2016/5/10/chartex" xmlns:cx5="http://schemas.microsoft.com/office/drawing/2016/5/11/chartex" xmlns:cx6="http://schemas.microsoft.com/office/drawing/2016/5/12/chartex" xmlns:cx7="http://schemas.microsoft.com/office/drawing/2016/5/13/chartex" xmlns:cx8="http://schemas.microsoft.com/office/drawing/2016/5/14/chartex" xmlns:mc="http://schemas.openxmlformats.org/markup-compatibility/2006" xmlns:aink="http://schemas.microsoft.com/office/drawing/2016/ink" xmlns:am3d="http://schemas.microsoft.com/office/drawing/2017/model3d" xmlns:o="urn:schemas-microsoft-com:office:office" xmlns:oel="http://schemas.microsoft.com/office/2019/extlst" xmlns:r="http://schemas.openxmlformats.org/officeDocument/2006/relationships" xmlns:m="http://schemas.openxmlformats.org/officeDocument/2006/math" xmlns:v="urn:schemas-microsoft-com:vml" xmlns:wp14="http://schemas.microsoft.com/office/word/2010/wordprocessingDrawing" xmlns:wp="http://schemas.openxmlformats.org/drawingml/2006/wordprocessingDrawing" xmlns:w10="urn:schemas-microsoft-com:office:word" xmlns:w="http://schemas.openxmlformats.org/wordprocessingml/2006/main" xmlns:w14="http://schemas.microsoft.com/office/word/2010/wordml" xmlns:w15="http://schemas.microsoft.com/office/word/2012/wordml" xmlns:w16cex="http://schemas.microsoft.com/office/word/2018/wordml/cex" xmlns:w16cid="http://schemas.microsoft.com/office/word/2016/wordml/cid" xmlns:w16="http://schemas.microsoft.com/office/word/2018/wordml" xmlns:w16sdtdh="http://schemas.microsoft.com/office/word/2020/wordml/sdtdatahash" xmlns:w16se="http://schemas.microsoft.com/office/word/2015/wordml/symex" xmlns:wpg="http://schemas.microsoft.com/office/word/2010/wordprocessingGroup" xmlns:wpi="http://schemas.microsoft.com/office/word/2010/wordprocessingInk" xmlns:wne="http://schemas.microsoft.com/office/word/2006/wordml" xmlns:wps="http://schemas.microsoft.com/office/word/2010/wordprocessingShape" mc:Ignorable="w14 w15 w16se w16cid w16 w16cex w16sdtdh wp14">
   <w:footnote w:type="separator" w:id="-1">
     <w:p>
       <w:pPr>
@@ -313,7 +372,7 @@
 </file>
 
 <file path=word/styles.xml><?xml version="1.0" encoding="utf-8"?>
-<w:styles xmlns:mc="http://schemas.openxmlformats.org/markup-compatibility/2006" xmlns:r="http://schemas.openxmlformats.org/officeDocument/2006/relationships" xmlns:w="http://schemas.openxmlformats.org/wordprocessingml/2006/main" xmlns:w14="http://schemas.microsoft.com/office/word/2010/wordml" xmlns:w15="http://schemas.microsoft.com/office/word/2012/wordml" xmlns:w16se="http://schemas.microsoft.com/office/word/2015/wordml/symex" mc:Ignorable="w14 w15 w16se">
+<w:styles xmlns:mc="http://schemas.openxmlformats.org/markup-compatibility/2006" xmlns:r="http://schemas.openxmlformats.org/officeDocument/2006/relationships" xmlns:w="http://schemas.openxmlformats.org/wordprocessingml/2006/main" xmlns:w14="http://schemas.microsoft.com/office/word/2010/wordml" xmlns:w15="http://schemas.microsoft.com/office/word/2012/wordml" xmlns:w16cex="http://schemas.microsoft.com/office/word/2018/wordml/cex" xmlns:w16cid="http://schemas.microsoft.com/office/word/2016/wordml/cid" xmlns:w16="http://schemas.microsoft.com/office/word/2018/wordml" xmlns:w16sdtdh="http://schemas.microsoft.com/office/word/2020/wordml/sdtdatahash" xmlns:w16se="http://schemas.microsoft.com/office/word/2015/wordml/symex" mc:Ignorable="w14 w15 w16se w16cid w16 w16cex w16sdtdh">
   <w:docDefaults>
     <w:rPrDefault>
       <w:rPr>
@@ -329,7 +388,7 @@
       </w:pPr>
     </w:pPrDefault>
   </w:docDefaults>
-  <w:latentStyles w:defLockedState="0" w:defUIPriority="99" w:defSemiHidden="0" w:defUnhideWhenUsed="0" w:defQFormat="0" w:count="371">
+  <w:latentStyles w:defLockedState="0" w:defUIPriority="99" w:defSemiHidden="0" w:defUnhideWhenUsed="0" w:defQFormat="0" w:count="376">
     <w:lsdException w:name="Normal" w:uiPriority="0" w:qFormat="1"/>
     <w:lsdException w:name="heading 1" w:uiPriority="9" w:qFormat="1"/>
     <w:lsdException w:name="heading 2" w:semiHidden="1" w:uiPriority="9" w:unhideWhenUsed="1" w:qFormat="1"/>
@@ -435,7 +494,6 @@
     <w:lsdException w:name="HTML Sample" w:semiHidden="1" w:unhideWhenUsed="1"/>
     <w:lsdException w:name="HTML Typewriter" w:semiHidden="1" w:unhideWhenUsed="1"/>
     <w:lsdException w:name="HTML Variable" w:semiHidden="1" w:unhideWhenUsed="1"/>
-    <w:lsdException w:name="Normal Table" w:semiHidden="1" w:unhideWhenUsed="1"/>
     <w:lsdException w:name="annotation subject" w:semiHidden="1" w:unhideWhenUsed="1"/>
     <w:lsdException w:name="No List" w:semiHidden="1" w:unhideWhenUsed="1"/>
     <w:lsdException w:name="Outline List 1" w:semiHidden="1" w:unhideWhenUsed="1"/>
@@ -478,11 +536,8 @@
     <w:lsdException w:name="Table Contemporary" w:semiHidden="1" w:unhideWhenUsed="1"/>
     <w:lsdException w:name="Table Elegant" w:semiHidden="1" w:unhideWhenUsed="1"/>
     <w:lsdException w:name="Table Professional" w:semiHidden="1" w:unhideWhenUsed="1"/>
-    <w:lsdException w:name="Table Subtle 1" w:semiHidden="1" w:unhideWhenUsed="1"/>
     <w:lsdException w:name="Table Subtle 2" w:semiHidden="1" w:unhideWhenUsed="1"/>
     <w:lsdException w:name="Table Web 1" w:semiHidden="1" w:unhideWhenUsed="1"/>
-    <w:lsdException w:name="Table Web 2" w:semiHidden="1" w:unhideWhenUsed="1"/>
-    <w:lsdException w:name="Table Web 3" w:semiHidden="1" w:unhideWhenUsed="1"/>
     <w:lsdException w:name="Balloon Text" w:semiHidden="1" w:unhideWhenUsed="1"/>
     <w:lsdException w:name="Table Grid" w:uiPriority="39"/>
     <w:lsdException w:name="Table Theme" w:semiHidden="1" w:unhideWhenUsed="1"/>
@@ -701,6 +756,11 @@
     <w:lsdException w:name="List Table 5 Dark Accent 6" w:uiPriority="50"/>
     <w:lsdException w:name="List Table 6 Colorful Accent 6" w:uiPriority="51"/>
     <w:lsdException w:name="List Table 7 Colorful Accent 6" w:uiPriority="52"/>
+    <w:lsdException w:name="Mention" w:semiHidden="1" w:unhideWhenUsed="1"/>
+    <w:lsdException w:name="Smart Hyperlink" w:semiHidden="1" w:unhideWhenUsed="1"/>
+    <w:lsdException w:name="Hashtag" w:semiHidden="1" w:unhideWhenUsed="1"/>
+    <w:lsdException w:name="Unresolved Mention" w:semiHidden="1" w:unhideWhenUsed="1"/>
+    <w:lsdException w:name="Smart Link" w:semiHidden="1" w:unhideWhenUsed="1"/>
   </w:latentStyles>
   <w:style w:type="paragraph" w:default="1" w:styleId="Normal">
     <w:name w:val="Normal"/>

</xml_diff>

<commit_message>
add account, view client account, view admin page DDD
</commit_message>
<xml_diff>
--- a/Design/DDD.docx
+++ b/Design/DDD.docx
@@ -107,19 +107,10 @@
         </w:drawing>
       </w:r>
     </w:p>
-    <w:p/>
-    <w:p/>
-    <w:p/>
-    <w:p/>
-    <w:p/>
-    <w:p/>
-    <w:p/>
-    <w:p/>
-    <w:p/>
-    <w:p/>
     <w:p>
       <w:proofErr w:type="spellStart"/>
       <w:r>
+        <w:lastRenderedPageBreak/>
         <w:t>Low_Design</w:t>
       </w:r>
       <w:proofErr w:type="spellEnd"/>
@@ -153,11 +144,12 @@
         <w:rPr>
           <w:noProof/>
         </w:rPr>
+        <w:lastRenderedPageBreak/>
         <w:drawing>
-          <wp:inline distT="0" distB="0" distL="0" distR="0" wp14:anchorId="7FBF1D05" wp14:editId="61C94532">
-            <wp:extent cx="4417469" cy="4868883"/>
-            <wp:effectExtent l="0" t="0" r="2540" b="8255"/>
-            <wp:docPr id="10" name="Picture 10"/>
+          <wp:inline distT="0" distB="0" distL="0" distR="0" wp14:anchorId="4EDD29B7" wp14:editId="0C2E92D6">
+            <wp:extent cx="3133725" cy="8516057"/>
+            <wp:effectExtent l="0" t="0" r="0" b="0"/>
+            <wp:docPr id="4" name="Picture 4"/>
             <wp:cNvGraphicFramePr>
               <a:graphicFrameLocks xmlns:a="http://schemas.openxmlformats.org/drawingml/2006/main" noChangeAspect="1"/>
             </wp:cNvGraphicFramePr>
@@ -165,11 +157,17 @@
               <a:graphicData uri="http://schemas.openxmlformats.org/drawingml/2006/picture">
                 <pic:pic xmlns:pic="http://schemas.openxmlformats.org/drawingml/2006/picture">
                   <pic:nvPicPr>
-                    <pic:cNvPr id="1" name=""/>
+                    <pic:cNvPr id="4" name="Picture 4"/>
                     <pic:cNvPicPr/>
                   </pic:nvPicPr>
                   <pic:blipFill>
-                    <a:blip r:embed="rId9"/>
+                    <a:blip r:embed="rId9">
+                      <a:extLst>
+                        <a:ext uri="{28A0092B-C50C-407E-A947-70E740481C1C}">
+                          <a14:useLocalDpi xmlns:a14="http://schemas.microsoft.com/office/drawing/2010/main" val="0"/>
+                        </a:ext>
+                      </a:extLst>
+                    </a:blip>
                     <a:stretch>
                       <a:fillRect/>
                     </a:stretch>
@@ -177,7 +175,7 @@
                   <pic:spPr>
                     <a:xfrm>
                       <a:off x="0" y="0"/>
-                      <a:ext cx="4487084" cy="4945612"/>
+                      <a:ext cx="3134363" cy="8517791"/>
                     </a:xfrm>
                     <a:prstGeom prst="rect">
                       <a:avLst/>
@@ -196,6 +194,9 @@
     <w:p/>
     <w:p/>
     <w:p/>
+    <w:p/>
+    <w:p/>
+    <w:p/>
     <w:p>
       <w:r>
         <w:t>Low_Design_</w:t>
@@ -212,6 +213,7 @@
         <w:rPr>
           <w:noProof/>
         </w:rPr>
+        <w:lastRenderedPageBreak/>
         <w:drawing>
           <wp:inline distT="0" distB="0" distL="0" distR="0" wp14:anchorId="01707D17" wp14:editId="537B7A60">
             <wp:extent cx="5467350" cy="5818909"/>
@@ -258,7 +260,6 @@
     <w:p/>
     <w:p>
       <w:r>
-        <w:lastRenderedPageBreak/>
         <w:t>Low_design_login_admin_1</w:t>
       </w:r>
     </w:p>
@@ -267,6 +268,7 @@
         <w:rPr>
           <w:noProof/>
         </w:rPr>
+        <w:lastRenderedPageBreak/>
         <w:drawing>
           <wp:inline distT="0" distB="0" distL="0" distR="0" wp14:anchorId="1A67B12D" wp14:editId="662EFEF2">
             <wp:extent cx="5362575" cy="6867525"/>
@@ -311,6 +313,239 @@
       </w:r>
     </w:p>
     <w:p/>
+    <w:p/>
+    <w:p/>
+    <w:p/>
+    <w:p>
+      <w:r>
+        <w:lastRenderedPageBreak/>
+        <w:t>Low_design_view_clientAccount_1</w:t>
+      </w:r>
+    </w:p>
+    <w:p>
+      <w:r>
+        <w:rPr>
+          <w:noProof/>
+        </w:rPr>
+        <w:lastRenderedPageBreak/>
+        <w:drawing>
+          <wp:anchor distT="0" distB="0" distL="114300" distR="114300" simplePos="0" relativeHeight="251658240" behindDoc="0" locked="0" layoutInCell="1" allowOverlap="1" wp14:anchorId="0E5A831E" wp14:editId="5C60FB5D">
+            <wp:simplePos x="914400" y="914400"/>
+            <wp:positionH relativeFrom="column">
+              <wp:align>left</wp:align>
+            </wp:positionH>
+            <wp:positionV relativeFrom="paragraph">
+              <wp:align>top</wp:align>
+            </wp:positionV>
+            <wp:extent cx="4010025" cy="8201025"/>
+            <wp:effectExtent l="0" t="0" r="9525" b="9525"/>
+            <wp:wrapSquare wrapText="bothSides"/>
+            <wp:docPr id="5" name="Picture 5"/>
+            <wp:cNvGraphicFramePr>
+              <a:graphicFrameLocks xmlns:a="http://schemas.openxmlformats.org/drawingml/2006/main" noChangeAspect="1"/>
+            </wp:cNvGraphicFramePr>
+            <a:graphic xmlns:a="http://schemas.openxmlformats.org/drawingml/2006/main">
+              <a:graphicData uri="http://schemas.openxmlformats.org/drawingml/2006/picture">
+                <pic:pic xmlns:pic="http://schemas.openxmlformats.org/drawingml/2006/picture">
+                  <pic:nvPicPr>
+                    <pic:cNvPr id="5" name="Picture 5"/>
+                    <pic:cNvPicPr/>
+                  </pic:nvPicPr>
+                  <pic:blipFill>
+                    <a:blip r:embed="rId12">
+                      <a:extLst>
+                        <a:ext uri="{28A0092B-C50C-407E-A947-70E740481C1C}">
+                          <a14:useLocalDpi xmlns:a14="http://schemas.microsoft.com/office/drawing/2010/main" val="0"/>
+                        </a:ext>
+                      </a:extLst>
+                    </a:blip>
+                    <a:stretch>
+                      <a:fillRect/>
+                    </a:stretch>
+                  </pic:blipFill>
+                  <pic:spPr>
+                    <a:xfrm>
+                      <a:off x="0" y="0"/>
+                      <a:ext cx="4010025" cy="8201025"/>
+                    </a:xfrm>
+                    <a:prstGeom prst="rect">
+                      <a:avLst/>
+                    </a:prstGeom>
+                  </pic:spPr>
+                </pic:pic>
+              </a:graphicData>
+            </a:graphic>
+          </wp:anchor>
+        </w:drawing>
+      </w:r>
+    </w:p>
+    <w:p/>
+    <w:p/>
+    <w:p/>
+    <w:p/>
+    <w:p/>
+    <w:p/>
+    <w:p/>
+    <w:p/>
+    <w:p/>
+    <w:p/>
+    <w:p/>
+    <w:p/>
+    <w:p/>
+    <w:p/>
+    <w:p/>
+    <w:p/>
+    <w:p/>
+    <w:p/>
+    <w:p/>
+    <w:p/>
+    <w:p/>
+    <w:p/>
+    <w:p/>
+    <w:p/>
+    <w:p>
+      <w:pPr>
+        <w:jc w:val="center"/>
+      </w:pPr>
+    </w:p>
+    <w:p>
+      <w:pPr>
+        <w:jc w:val="center"/>
+      </w:pPr>
+    </w:p>
+    <w:p>
+      <w:pPr>
+        <w:jc w:val="center"/>
+      </w:pPr>
+    </w:p>
+    <w:p>
+      <w:pPr>
+        <w:jc w:val="center"/>
+      </w:pPr>
+    </w:p>
+    <w:p>
+      <w:r>
+        <w:lastRenderedPageBreak/>
+        <w:t>Low_design_view_AdminPage_1</w:t>
+      </w:r>
+    </w:p>
+    <w:p>
+      <w:r>
+        <w:rPr>
+          <w:noProof/>
+        </w:rPr>
+        <w:drawing>
+          <wp:inline distT="0" distB="0" distL="0" distR="0" wp14:anchorId="6BB1BA33" wp14:editId="170DD2DE">
+            <wp:extent cx="2533650" cy="4200525"/>
+            <wp:effectExtent l="0" t="0" r="0" b="9525"/>
+            <wp:docPr id="6" name="Picture 6" descr="Diagram&#10;&#10;Description automatically generated"/>
+            <wp:cNvGraphicFramePr>
+              <a:graphicFrameLocks xmlns:a="http://schemas.openxmlformats.org/drawingml/2006/main" noChangeAspect="1"/>
+            </wp:cNvGraphicFramePr>
+            <a:graphic xmlns:a="http://schemas.openxmlformats.org/drawingml/2006/main">
+              <a:graphicData uri="http://schemas.openxmlformats.org/drawingml/2006/picture">
+                <pic:pic xmlns:pic="http://schemas.openxmlformats.org/drawingml/2006/picture">
+                  <pic:nvPicPr>
+                    <pic:cNvPr id="6" name="Picture 6" descr="Diagram&#10;&#10;Description automatically generated"/>
+                    <pic:cNvPicPr/>
+                  </pic:nvPicPr>
+                  <pic:blipFill>
+                    <a:blip r:embed="rId13">
+                      <a:extLst>
+                        <a:ext uri="{28A0092B-C50C-407E-A947-70E740481C1C}">
+                          <a14:useLocalDpi xmlns:a14="http://schemas.microsoft.com/office/drawing/2010/main" val="0"/>
+                        </a:ext>
+                      </a:extLst>
+                    </a:blip>
+                    <a:stretch>
+                      <a:fillRect/>
+                    </a:stretch>
+                  </pic:blipFill>
+                  <pic:spPr>
+                    <a:xfrm>
+                      <a:off x="0" y="0"/>
+                      <a:ext cx="2533650" cy="4200525"/>
+                    </a:xfrm>
+                    <a:prstGeom prst="rect">
+                      <a:avLst/>
+                    </a:prstGeom>
+                  </pic:spPr>
+                </pic:pic>
+              </a:graphicData>
+            </a:graphic>
+          </wp:inline>
+        </w:drawing>
+      </w:r>
+      <w:r>
+        <w:br w:type="textWrapping" w:clear="all"/>
+      </w:r>
+    </w:p>
+    <w:p/>
+    <w:p/>
+    <w:p/>
+    <w:p/>
+    <w:p/>
+    <w:p/>
+    <w:p/>
+    <w:p/>
+    <w:p/>
+    <w:p/>
+    <w:p/>
+    <w:p/>
+    <w:p>
+      <w:r>
+        <w:lastRenderedPageBreak/>
+        <w:t>Low_design_add_account_1</w:t>
+      </w:r>
+    </w:p>
+    <w:p>
+      <w:r>
+        <w:rPr>
+          <w:noProof/>
+        </w:rPr>
+        <w:drawing>
+          <wp:inline distT="0" distB="0" distL="0" distR="0" wp14:anchorId="50201AE1" wp14:editId="18DF6016">
+            <wp:extent cx="2533650" cy="6772275"/>
+            <wp:effectExtent l="0" t="0" r="0" b="9525"/>
+            <wp:docPr id="7" name="Picture 7"/>
+            <wp:cNvGraphicFramePr>
+              <a:graphicFrameLocks xmlns:a="http://schemas.openxmlformats.org/drawingml/2006/main" noChangeAspect="1"/>
+            </wp:cNvGraphicFramePr>
+            <a:graphic xmlns:a="http://schemas.openxmlformats.org/drawingml/2006/main">
+              <a:graphicData uri="http://schemas.openxmlformats.org/drawingml/2006/picture">
+                <pic:pic xmlns:pic="http://schemas.openxmlformats.org/drawingml/2006/picture">
+                  <pic:nvPicPr>
+                    <pic:cNvPr id="7" name="Picture 7"/>
+                    <pic:cNvPicPr/>
+                  </pic:nvPicPr>
+                  <pic:blipFill>
+                    <a:blip r:embed="rId14">
+                      <a:extLst>
+                        <a:ext uri="{28A0092B-C50C-407E-A947-70E740481C1C}">
+                          <a14:useLocalDpi xmlns:a14="http://schemas.microsoft.com/office/drawing/2010/main" val="0"/>
+                        </a:ext>
+                      </a:extLst>
+                    </a:blip>
+                    <a:stretch>
+                      <a:fillRect/>
+                    </a:stretch>
+                  </pic:blipFill>
+                  <pic:spPr>
+                    <a:xfrm>
+                      <a:off x="0" y="0"/>
+                      <a:ext cx="2533650" cy="6772275"/>
+                    </a:xfrm>
+                    <a:prstGeom prst="rect">
+                      <a:avLst/>
+                    </a:prstGeom>
+                  </pic:spPr>
+                </pic:pic>
+              </a:graphicData>
+            </a:graphic>
+          </wp:inline>
+        </w:drawing>
+      </w:r>
+    </w:p>
     <w:sectPr>
       <w:pgSz w:w="12240" w:h="15840"/>
       <w:pgMar w:top="1440" w:right="1440" w:bottom="1440" w:left="1440" w:header="720" w:footer="720" w:gutter="0"/>
@@ -494,6 +729,7 @@
     <w:lsdException w:name="HTML Sample" w:semiHidden="1" w:unhideWhenUsed="1"/>
     <w:lsdException w:name="HTML Typewriter" w:semiHidden="1" w:unhideWhenUsed="1"/>
     <w:lsdException w:name="HTML Variable" w:semiHidden="1" w:unhideWhenUsed="1"/>
+    <w:lsdException w:name="Normal Table" w:semiHidden="1" w:unhideWhenUsed="1"/>
     <w:lsdException w:name="annotation subject" w:semiHidden="1" w:unhideWhenUsed="1"/>
     <w:lsdException w:name="No List" w:semiHidden="1" w:unhideWhenUsed="1"/>
     <w:lsdException w:name="Outline List 1" w:semiHidden="1" w:unhideWhenUsed="1"/>
@@ -536,8 +772,11 @@
     <w:lsdException w:name="Table Contemporary" w:semiHidden="1" w:unhideWhenUsed="1"/>
     <w:lsdException w:name="Table Elegant" w:semiHidden="1" w:unhideWhenUsed="1"/>
     <w:lsdException w:name="Table Professional" w:semiHidden="1" w:unhideWhenUsed="1"/>
+    <w:lsdException w:name="Table Subtle 1" w:semiHidden="1" w:unhideWhenUsed="1"/>
     <w:lsdException w:name="Table Subtle 2" w:semiHidden="1" w:unhideWhenUsed="1"/>
     <w:lsdException w:name="Table Web 1" w:semiHidden="1" w:unhideWhenUsed="1"/>
+    <w:lsdException w:name="Table Web 2" w:semiHidden="1" w:unhideWhenUsed="1"/>
+    <w:lsdException w:name="Table Web 3" w:semiHidden="1" w:unhideWhenUsed="1"/>
     <w:lsdException w:name="Balloon Text" w:semiHidden="1" w:unhideWhenUsed="1"/>
     <w:lsdException w:name="Table Grid" w:uiPriority="39"/>
     <w:lsdException w:name="Table Theme" w:semiHidden="1" w:unhideWhenUsed="1"/>

</xml_diff>